<commit_message>
Utilise 120px par défaut pour les boxes afin de rendre l'exercice avec overflow plus significatif.
</commit_message>
<xml_diff>
--- a/ch03/exercices/2-boxmodel.docx
+++ b/ch03/exercices/2-boxmodel.docx
@@ -428,248 +428,262 @@
         </w:numPr>
       </w:pPr>
       <w:r>
-        <w:t xml:space="preserve">Remettez les valeurs par défaut pour « width » et « height » (100px) pour « box1 », et ajoutez changez le texte dans « box1 » en </w:t>
-      </w:r>
-      <w:r>
-        <w:rPr>
-          <w:lang w:val="fr-FR"/>
-        </w:rPr>
-        <w:t>« Apprendre CSS en un jour et l’apprendre correctement. CSS est vraiment facile, mais il faut quand même travailler ».</w:t>
-      </w:r>
-      <w:r>
-        <w:rPr>
-          <w:lang w:val="fr-FR"/>
-        </w:rPr>
-        <w:t xml:space="preserve"> Rafraîchissez la page. Que constatez-vous ?</w:t>
-      </w:r>
-    </w:p>
-    <w:p>
-      <w:pPr>
-        <w:pStyle w:val="ListParagraph"/>
-        <w:numPr>
-          <w:ilvl w:val="0"/>
-          <w:numId w:val="5"/>
-        </w:numPr>
-      </w:pPr>
-      <w:r>
-        <w:rPr>
-          <w:lang w:val="fr-FR"/>
-        </w:rPr>
-        <w:t>Ajoutez la propriété « </w:t>
-      </w:r>
-      <w:proofErr w:type="spellStart"/>
-      <w:r>
-        <w:rPr>
-          <w:lang w:val="fr-FR"/>
-        </w:rPr>
-        <w:t>overflow</w:t>
-      </w:r>
-      <w:proofErr w:type="spellEnd"/>
-      <w:r>
-        <w:rPr>
-          <w:lang w:val="fr-FR"/>
-        </w:rPr>
-        <w:t xml:space="preserve"> » pour </w:t>
-      </w:r>
-      <w:r>
-        <w:rPr>
-          <w:lang w:val="fr-FR"/>
-        </w:rPr>
-        <w:t>« box1 » et essayez les valeurs suivantes en notant le résultat :</w:t>
-      </w:r>
-    </w:p>
-    <w:p>
-      <w:pPr>
-        <w:pStyle w:val="ListParagraph"/>
-        <w:numPr>
-          <w:ilvl w:val="1"/>
-          <w:numId w:val="5"/>
-        </w:numPr>
-        <w:rPr>
-          <w:rFonts w:ascii="Consolas" w:hAnsi="Consolas"/>
-        </w:rPr>
-      </w:pPr>
-      <w:r>
-        <w:rPr>
-          <w:rFonts w:ascii="Consolas" w:hAnsi="Consolas"/>
-        </w:rPr>
-        <w:t>overflow: visible;</w:t>
-      </w:r>
-    </w:p>
-    <w:p>
-      <w:pPr>
-        <w:pStyle w:val="ListParagraph"/>
-        <w:numPr>
-          <w:ilvl w:val="1"/>
-          <w:numId w:val="5"/>
-        </w:numPr>
-        <w:rPr>
-          <w:rFonts w:ascii="Consolas" w:hAnsi="Consolas"/>
-        </w:rPr>
-      </w:pPr>
-      <w:r>
-        <w:rPr>
-          <w:rFonts w:ascii="Consolas" w:hAnsi="Consolas"/>
-        </w:rPr>
-        <w:t>overflow: hidden;</w:t>
-      </w:r>
-    </w:p>
-    <w:p>
-      <w:pPr>
-        <w:pStyle w:val="ListParagraph"/>
-        <w:numPr>
-          <w:ilvl w:val="1"/>
-          <w:numId w:val="5"/>
-        </w:numPr>
-        <w:rPr>
-          <w:rFonts w:ascii="Consolas" w:hAnsi="Consolas"/>
-        </w:rPr>
-      </w:pPr>
-      <w:r>
-        <w:rPr>
-          <w:rFonts w:ascii="Consolas" w:hAnsi="Consolas"/>
-        </w:rPr>
-        <w:t>overflow: scroll;</w:t>
-      </w:r>
-    </w:p>
-    <w:p>
-      <w:pPr>
-        <w:pStyle w:val="ListParagraph"/>
-        <w:numPr>
-          <w:ilvl w:val="1"/>
-          <w:numId w:val="5"/>
-        </w:numPr>
-        <w:rPr>
-          <w:rFonts w:ascii="Consolas" w:hAnsi="Consolas"/>
-        </w:rPr>
-      </w:pPr>
-      <w:r>
-        <w:rPr>
-          <w:rFonts w:ascii="Consolas" w:hAnsi="Consolas"/>
-        </w:rPr>
-        <w:t>overflow: auto;</w:t>
-      </w:r>
-    </w:p>
-    <w:p>
-      <w:pPr>
-        <w:pStyle w:val="ListParagraph"/>
-        <w:numPr>
-          <w:ilvl w:val="0"/>
-          <w:numId w:val="5"/>
-        </w:numPr>
-      </w:pPr>
-      <w:r>
-        <w:t>Changez la valeur de « margin » pour « box1 » avec les valeurs suivantes et notez ce qui se passe :</w:t>
-      </w:r>
-    </w:p>
-    <w:p>
-      <w:pPr>
-        <w:pStyle w:val="ListParagraph"/>
-        <w:numPr>
-          <w:ilvl w:val="1"/>
-          <w:numId w:val="5"/>
-        </w:numPr>
-        <w:rPr>
-          <w:rFonts w:ascii="Consolas" w:hAnsi="Consolas"/>
-        </w:rPr>
-      </w:pPr>
-      <w:r>
-        <w:rPr>
-          <w:rFonts w:ascii="Consolas" w:hAnsi="Consolas"/>
-        </w:rPr>
-        <w:t>margin: 50px;</w:t>
-      </w:r>
-    </w:p>
-    <w:p>
-      <w:pPr>
-        <w:pStyle w:val="ListParagraph"/>
-        <w:numPr>
-          <w:ilvl w:val="1"/>
-          <w:numId w:val="5"/>
-        </w:numPr>
-        <w:rPr>
-          <w:rFonts w:ascii="Consolas" w:hAnsi="Consolas"/>
-        </w:rPr>
-      </w:pPr>
-      <w:r>
-        <w:rPr>
-          <w:rFonts w:ascii="Consolas" w:hAnsi="Consolas"/>
-        </w:rPr>
-        <w:t>margin: -50px;</w:t>
-      </w:r>
-    </w:p>
-    <w:p>
-      <w:pPr>
-        <w:pStyle w:val="ListParagraph"/>
-        <w:numPr>
-          <w:ilvl w:val="1"/>
-          <w:numId w:val="5"/>
-        </w:numPr>
-        <w:rPr>
-          <w:rFonts w:ascii="Consolas" w:hAnsi="Consolas"/>
-        </w:rPr>
-      </w:pPr>
-      <w:r>
-        <w:rPr>
-          <w:rFonts w:ascii="Consolas" w:hAnsi="Consolas"/>
-        </w:rPr>
-        <w:t>margin: 25px 200px;</w:t>
-      </w:r>
-    </w:p>
-    <w:p>
-      <w:pPr>
-        <w:pStyle w:val="ListParagraph"/>
-        <w:numPr>
-          <w:ilvl w:val="1"/>
-          <w:numId w:val="5"/>
-        </w:numPr>
-        <w:rPr>
-          <w:rFonts w:ascii="Consolas" w:hAnsi="Consolas"/>
-        </w:rPr>
-      </w:pPr>
-      <w:r>
-        <w:rPr>
-          <w:rFonts w:ascii="Consolas" w:hAnsi="Consolas"/>
-        </w:rPr>
-        <w:t>margin: 25px 50px 60px 10px;</w:t>
-      </w:r>
-    </w:p>
-    <w:p>
-      <w:pPr>
-        <w:pStyle w:val="ListParagraph"/>
-        <w:numPr>
-          <w:ilvl w:val="0"/>
-          <w:numId w:val="5"/>
-        </w:numPr>
-      </w:pPr>
-      <w:r>
-        <w:t>Remplacez l’attribut « margin » pour « box1 » par les 4  règles ci-dessous. Qu’est-ce que cela change ?</w:t>
-      </w:r>
-    </w:p>
-    <w:p>
-      <w:pPr>
-        <w:pStyle w:val="ListParagraph"/>
-        <w:numPr>
-          <w:ilvl w:val="1"/>
-          <w:numId w:val="5"/>
-        </w:numPr>
-        <w:rPr>
-          <w:rFonts w:ascii="Consolas" w:hAnsi="Consolas"/>
-        </w:rPr>
-      </w:pPr>
-      <w:r>
-        <w:rPr>
-          <w:rFonts w:ascii="Consolas" w:hAnsi="Consolas"/>
-        </w:rPr>
-        <w:t>margin-top: 2</w:t>
+        <w:t>Remettez les valeurs par défaut pour « width » et « height » (1</w:t>
+      </w:r>
+      <w:r>
+        <w:t>2</w:t>
+      </w:r>
+      <w:r>
+        <w:t>0px) pour « box1 », et m</w:t>
       </w:r>
       <w:bookmarkStart w:id="0" w:name="_GoBack"/>
       <w:bookmarkEnd w:id="0"/>
       <w:r>
-        <w:rPr>
-          <w:rFonts w:ascii="Consolas" w:hAnsi="Consolas"/>
-        </w:rPr>
-        <w:t>5px;</w:t>
+        <w:t>odifiez</w:t>
+      </w:r>
+      <w:r>
+        <w:t xml:space="preserve"> le texte dans « box1 » en </w:t>
+      </w:r>
+      <w:r>
+        <w:rPr>
+          <w:lang w:val="fr-FR"/>
+        </w:rPr>
+        <w:t>« Apprendre CSS en un jour et l’apprendre correctement. CSS est vraiment facile, mais il faut quand même travailler ».</w:t>
+      </w:r>
+      <w:r>
+        <w:rPr>
+          <w:lang w:val="fr-FR"/>
+        </w:rPr>
+        <w:t xml:space="preserve"> Rafraîchissez la page. Que constatez-vous ?</w:t>
+      </w:r>
+    </w:p>
+    <w:p>
+      <w:pPr>
+        <w:pStyle w:val="ListParagraph"/>
+        <w:numPr>
+          <w:ilvl w:val="0"/>
+          <w:numId w:val="5"/>
+        </w:numPr>
+      </w:pPr>
+      <w:r>
+        <w:rPr>
+          <w:lang w:val="fr-FR"/>
+        </w:rPr>
+        <w:t>Ajoutez la propriété « </w:t>
+      </w:r>
+      <w:proofErr w:type="spellStart"/>
+      <w:r>
+        <w:rPr>
+          <w:lang w:val="fr-FR"/>
+        </w:rPr>
+        <w:t>overflow</w:t>
+      </w:r>
+      <w:proofErr w:type="spellEnd"/>
+      <w:r>
+        <w:rPr>
+          <w:lang w:val="fr-FR"/>
+        </w:rPr>
+        <w:t xml:space="preserve"> » pour </w:t>
+      </w:r>
+      <w:r>
+        <w:rPr>
+          <w:lang w:val="fr-FR"/>
+        </w:rPr>
+        <w:t>« box1 » et essayez les valeurs suivantes en notant le résultat :</w:t>
+      </w:r>
+    </w:p>
+    <w:p>
+      <w:pPr>
+        <w:pStyle w:val="ListParagraph"/>
+        <w:numPr>
+          <w:ilvl w:val="1"/>
+          <w:numId w:val="5"/>
+        </w:numPr>
+        <w:rPr>
+          <w:rFonts w:ascii="Consolas" w:hAnsi="Consolas"/>
+        </w:rPr>
+      </w:pPr>
+      <w:r>
+        <w:rPr>
+          <w:rFonts w:ascii="Consolas" w:hAnsi="Consolas"/>
+        </w:rPr>
+        <w:t>overflow: visible;</w:t>
+      </w:r>
+    </w:p>
+    <w:p>
+      <w:pPr>
+        <w:pStyle w:val="ListParagraph"/>
+        <w:numPr>
+          <w:ilvl w:val="1"/>
+          <w:numId w:val="5"/>
+        </w:numPr>
+        <w:rPr>
+          <w:rFonts w:ascii="Consolas" w:hAnsi="Consolas"/>
+        </w:rPr>
+      </w:pPr>
+      <w:r>
+        <w:rPr>
+          <w:rFonts w:ascii="Consolas" w:hAnsi="Consolas"/>
+        </w:rPr>
+        <w:t>overflow: hidden;</w:t>
+      </w:r>
+    </w:p>
+    <w:p>
+      <w:pPr>
+        <w:pStyle w:val="ListParagraph"/>
+        <w:numPr>
+          <w:ilvl w:val="1"/>
+          <w:numId w:val="5"/>
+        </w:numPr>
+        <w:rPr>
+          <w:rFonts w:ascii="Consolas" w:hAnsi="Consolas"/>
+        </w:rPr>
+      </w:pPr>
+      <w:r>
+        <w:rPr>
+          <w:rFonts w:ascii="Consolas" w:hAnsi="Consolas"/>
+        </w:rPr>
+        <w:t>overflow: scroll;</w:t>
+      </w:r>
+    </w:p>
+    <w:p>
+      <w:pPr>
+        <w:pStyle w:val="ListParagraph"/>
+        <w:numPr>
+          <w:ilvl w:val="1"/>
+          <w:numId w:val="5"/>
+        </w:numPr>
+        <w:rPr>
+          <w:rFonts w:ascii="Consolas" w:hAnsi="Consolas"/>
+        </w:rPr>
+      </w:pPr>
+      <w:r>
+        <w:rPr>
+          <w:rFonts w:ascii="Consolas" w:hAnsi="Consolas"/>
+        </w:rPr>
+        <w:t>overflow: auto;</w:t>
+      </w:r>
+    </w:p>
+    <w:p>
+      <w:pPr>
+        <w:pStyle w:val="ListParagraph"/>
+      </w:pPr>
+      <w:r>
+        <w:t>Quelle différence entre scroll et auto ?</w:t>
+      </w:r>
+    </w:p>
+    <w:p>
+      <w:pPr>
+        <w:pStyle w:val="ListParagraph"/>
+        <w:numPr>
+          <w:ilvl w:val="0"/>
+          <w:numId w:val="5"/>
+        </w:numPr>
+      </w:pPr>
+      <w:r>
+        <w:t>Changez la valeur de « margin » pour « box1 » avec les valeurs suivantes et notez ce qui se passe :</w:t>
+      </w:r>
+    </w:p>
+    <w:p>
+      <w:pPr>
+        <w:pStyle w:val="ListParagraph"/>
+        <w:numPr>
+          <w:ilvl w:val="1"/>
+          <w:numId w:val="5"/>
+        </w:numPr>
+        <w:rPr>
+          <w:rFonts w:ascii="Consolas" w:hAnsi="Consolas"/>
+        </w:rPr>
+      </w:pPr>
+      <w:r>
+        <w:rPr>
+          <w:rFonts w:ascii="Consolas" w:hAnsi="Consolas"/>
+        </w:rPr>
+        <w:t>margin: 50px;</w:t>
+      </w:r>
+    </w:p>
+    <w:p>
+      <w:pPr>
+        <w:pStyle w:val="ListParagraph"/>
+        <w:numPr>
+          <w:ilvl w:val="1"/>
+          <w:numId w:val="5"/>
+        </w:numPr>
+        <w:rPr>
+          <w:rFonts w:ascii="Consolas" w:hAnsi="Consolas"/>
+        </w:rPr>
+      </w:pPr>
+      <w:r>
+        <w:rPr>
+          <w:rFonts w:ascii="Consolas" w:hAnsi="Consolas"/>
+        </w:rPr>
+        <w:t>margin: -50px;</w:t>
+      </w:r>
+    </w:p>
+    <w:p>
+      <w:pPr>
+        <w:pStyle w:val="ListParagraph"/>
+        <w:numPr>
+          <w:ilvl w:val="1"/>
+          <w:numId w:val="5"/>
+        </w:numPr>
+        <w:rPr>
+          <w:rFonts w:ascii="Consolas" w:hAnsi="Consolas"/>
+        </w:rPr>
+      </w:pPr>
+      <w:r>
+        <w:rPr>
+          <w:rFonts w:ascii="Consolas" w:hAnsi="Consolas"/>
+        </w:rPr>
+        <w:t>margin: 25px 200px;</w:t>
+      </w:r>
+    </w:p>
+    <w:p>
+      <w:pPr>
+        <w:pStyle w:val="ListParagraph"/>
+        <w:numPr>
+          <w:ilvl w:val="1"/>
+          <w:numId w:val="5"/>
+        </w:numPr>
+        <w:rPr>
+          <w:rFonts w:ascii="Consolas" w:hAnsi="Consolas"/>
+        </w:rPr>
+      </w:pPr>
+      <w:r>
+        <w:rPr>
+          <w:rFonts w:ascii="Consolas" w:hAnsi="Consolas"/>
+        </w:rPr>
+        <w:t>margin: 25px 50px 60px 10px;</w:t>
+      </w:r>
+    </w:p>
+    <w:p>
+      <w:pPr>
+        <w:pStyle w:val="ListParagraph"/>
+        <w:numPr>
+          <w:ilvl w:val="0"/>
+          <w:numId w:val="5"/>
+        </w:numPr>
+      </w:pPr>
+      <w:r>
+        <w:t>Remplacez l’attribut « margin » pour « box1 » par les 4  règles ci-dessous. Qu’est-ce que cela change ?</w:t>
+      </w:r>
+    </w:p>
+    <w:p>
+      <w:pPr>
+        <w:pStyle w:val="ListParagraph"/>
+        <w:numPr>
+          <w:ilvl w:val="1"/>
+          <w:numId w:val="5"/>
+        </w:numPr>
+        <w:rPr>
+          <w:rFonts w:ascii="Consolas" w:hAnsi="Consolas"/>
+        </w:rPr>
+      </w:pPr>
+      <w:r>
+        <w:rPr>
+          <w:rFonts w:ascii="Consolas" w:hAnsi="Consolas"/>
+        </w:rPr>
+        <w:t>margin-top: 25px;</w:t>
       </w:r>
     </w:p>
     <w:p>
@@ -1411,7 +1425,7 @@
               </w14:shadow>
               <w14:numForm w14:val="oldStyle"/>
             </w:rPr>
-            <w:t>1</w:t>
+            <w:t>2</w:t>
           </w:r>
           <w:r>
             <w:rPr>
@@ -3779,7 +3793,7 @@
 </file>
 
 <file path=customXml/itemProps1.xml><?xml version="1.0" encoding="utf-8"?>
-<ds:datastoreItem xmlns:ds="http://schemas.openxmlformats.org/officeDocument/2006/customXml" ds:itemID="{23116A56-3DB8-6348-91C7-1B30CA0C7BF1}">
+<ds:datastoreItem xmlns:ds="http://schemas.openxmlformats.org/officeDocument/2006/customXml" ds:itemID="{5D46D4F8-D776-544C-A3A5-89785EF7FA97}">
   <ds:schemaRefs>
     <ds:schemaRef ds:uri="http://schemas.openxmlformats.org/officeDocument/2006/bibliography"/>
   </ds:schemaRefs>

</xml_diff>